<commit_message>
predicted feature added into telebot
</commit_message>
<xml_diff>
--- a/Report/E031 DIP Report.docx
+++ b/Report/E031 DIP Report.docx
@@ -3012,7 +3012,7 @@
       </w:pPr>
       <w:r>
         <w:drawing>
-          <wp:inline wp14:editId="3558757B" wp14:anchorId="2128B0E4">
+          <wp:inline wp14:editId="6038D7E7" wp14:anchorId="2128B0E4">
             <wp:extent cx="1932606" cy="1289397"/>
             <wp:effectExtent l="0" t="0" r="0" b="0"/>
             <wp:docPr id="1929414032" name="" title=""/>
@@ -3027,7 +3027,7 @@
                     <pic:cNvPicPr/>
                   </pic:nvPicPr>
                   <pic:blipFill>
-                    <a:blip r:embed="R3cb2af41706f467c">
+                    <a:blip r:embed="R0480fedc52604931">
                       <a:extLst>
                         <a:ext xmlns:a="http://schemas.openxmlformats.org/drawingml/2006/main" uri="{28A0092B-C50C-407E-A947-70E740481C1C}">
                           <a14:useLocalDpi val="0"/>
@@ -3057,7 +3057,7 @@
         <w:rPr/>
         <w:t>[</w:t>
       </w:r>
-      <w:hyperlink r:id="R01670485b1d84b87">
+      <w:hyperlink r:id="R313110f34d6a4244">
         <w:r>
           <w:rPr>
             <w:rStyle w:val="Hyperlink"/>
@@ -3083,7 +3083,7 @@
         <w:rPr/>
         <w:t xml:space="preserve"> (</w:t>
       </w:r>
-      <w:hyperlink r:id="R5f180f39dfb54a3e">
+      <w:hyperlink r:id="Rc1c7b1cd63564944">
         <w:r>
           <w:rPr>
             <w:rStyle w:val="Hyperlink"/>
@@ -3706,7 +3706,7 @@
       </w:pPr>
       <w:r>
         <w:drawing>
-          <wp:inline wp14:editId="5B12B218" wp14:anchorId="2E8ED1F3">
+          <wp:inline wp14:editId="36B37636" wp14:anchorId="2E8ED1F3">
             <wp:extent cx="1929798" cy="1433021"/>
             <wp:effectExtent l="0" t="0" r="0" b="0"/>
             <wp:docPr id="1572474284" name="" title=""/>
@@ -3721,7 +3721,7 @@
                     <pic:cNvPicPr/>
                   </pic:nvPicPr>
                   <pic:blipFill>
-                    <a:blip r:embed="Rcf08634ee3d34788">
+                    <a:blip r:embed="Ree157ac8a2ee43a7">
                       <a:extLst>
                         <a:ext xmlns:a="http://schemas.openxmlformats.org/drawingml/2006/main" uri="{28A0092B-C50C-407E-A947-70E740481C1C}">
                           <a14:useLocalDpi val="0"/>
@@ -3879,7 +3879,7 @@
         <w:rPr/>
         <w:t xml:space="preserve"> (</w:t>
       </w:r>
-      <w:hyperlink r:id="Rb0a24320751d47d7">
+      <w:hyperlink r:id="R1bd93ea870b54814">
         <w:r>
           <w:rPr>
             <w:rStyle w:val="Hyperlink"/>
@@ -4332,7 +4332,7 @@
       </w:pPr>
       <w:r>
         <w:drawing>
-          <wp:inline wp14:editId="110F716D" wp14:anchorId="1224C8FC">
+          <wp:inline wp14:editId="7B0718AB" wp14:anchorId="1224C8FC">
             <wp:extent cx="3171825" cy="2018434"/>
             <wp:effectExtent l="0" t="0" r="0" b="0"/>
             <wp:docPr id="1230469570" name="" title=""/>
@@ -4347,7 +4347,7 @@
                     <pic:cNvPicPr/>
                   </pic:nvPicPr>
                   <pic:blipFill>
-                    <a:blip r:embed="R41d0f942d2ab4963">
+                    <a:blip r:embed="Rfd5f6bfc33e24274">
                       <a:extLst>
                         <a:ext xmlns:a="http://schemas.openxmlformats.org/drawingml/2006/main" uri="{28A0092B-C50C-407E-A947-70E740481C1C}">
                           <a14:useLocalDpi val="0"/>
@@ -4447,7 +4447,7 @@
       </w:pPr>
       <w:r>
         <w:drawing>
-          <wp:inline wp14:editId="393EF63A" wp14:anchorId="6E9F2A6E">
+          <wp:inline wp14:editId="76708524" wp14:anchorId="6E9F2A6E">
             <wp:extent cx="1839250" cy="1018978"/>
             <wp:effectExtent l="0" t="0" r="0" b="0"/>
             <wp:docPr id="825972871" name="" title=""/>
@@ -4462,7 +4462,7 @@
                     <pic:cNvPicPr/>
                   </pic:nvPicPr>
                   <pic:blipFill>
-                    <a:blip r:embed="Re9cb8dbe28cc45b2">
+                    <a:blip r:embed="Rf72ed76b74ea4c42">
                       <a:extLst>
                         <a:ext xmlns:a="http://schemas.openxmlformats.org/drawingml/2006/main" uri="{28A0092B-C50C-407E-A947-70E740481C1C}">
                           <a14:useLocalDpi val="0"/>
@@ -4493,7 +4493,7 @@
         <w:rPr/>
         <w:t>[</w:t>
       </w:r>
-      <w:hyperlink r:id="R0470757d12364342">
+      <w:hyperlink r:id="R9824b288759f4279">
         <w:r>
           <w:rPr>
             <w:rStyle w:val="Hyperlink"/>
@@ -5225,7 +5225,7 @@
       </w:pPr>
       <w:r>
         <w:drawing>
-          <wp:inline wp14:editId="68F2CE14" wp14:anchorId="5604FACB">
+          <wp:inline wp14:editId="19410A79" wp14:anchorId="5604FACB">
             <wp:extent cx="2405356" cy="1804943"/>
             <wp:effectExtent l="0" t="0" r="0" b="0"/>
             <wp:docPr id="103617000" name="" title=""/>
@@ -5240,7 +5240,7 @@
                     <pic:cNvPicPr/>
                   </pic:nvPicPr>
                   <pic:blipFill>
-                    <a:blip r:embed="Ra00221e370664a21">
+                    <a:blip r:embed="R4df225fb9fdc4fd1">
                       <a:extLst>
                         <a:ext xmlns:a="http://schemas.openxmlformats.org/drawingml/2006/main" uri="{28A0092B-C50C-407E-A947-70E740481C1C}">
                           <a14:useLocalDpi val="0"/>
@@ -5270,7 +5270,7 @@
         <w:rPr/>
         <w:t>[</w:t>
       </w:r>
-      <w:hyperlink r:id="Rbd2b4ccea7884697">
+      <w:hyperlink r:id="R380c3626baaf4d68">
         <w:r>
           <w:rPr>
             <w:rStyle w:val="Hyperlink"/>
@@ -5306,7 +5306,7 @@
       </w:pPr>
       <w:r>
         <w:drawing>
-          <wp:inline wp14:editId="61252D2B" wp14:anchorId="65560DA5">
+          <wp:inline wp14:editId="5011F5AC" wp14:anchorId="65560DA5">
             <wp:extent cx="4763773" cy="2084610"/>
             <wp:effectExtent l="0" t="0" r="0" b="0"/>
             <wp:docPr id="439608982" name="" title=""/>
@@ -5321,7 +5321,7 @@
                     <pic:cNvPicPr/>
                   </pic:nvPicPr>
                   <pic:blipFill>
-                    <a:blip r:embed="R517efddbbc7c4983">
+                    <a:blip r:embed="R47b9cba4dedf4cce">
                       <a:extLst>
                         <a:ext xmlns:a="http://schemas.openxmlformats.org/drawingml/2006/main" uri="{28A0092B-C50C-407E-A947-70E740481C1C}">
                           <a14:useLocalDpi val="0"/>
@@ -8374,6 +8374,10 @@
             <w:r>
               <w:rPr/>
               <w:t>Telegram Bot Code</w:t>
+            </w:r>
+            <w:r>
+              <w:rPr/>
+              <w:t xml:space="preserve"> </w:t>
             </w:r>
           </w:p>
           <w:p>
@@ -9088,7 +9092,7 @@
         </w:rPr>
         <w:t xml:space="preserve">, vol. 91, p. 104470, Apr. 2023, doi: </w:t>
       </w:r>
-      <w:hyperlink r:id="R0960006aacf54f34">
+      <w:hyperlink r:id="R699804f3e70a45a1">
         <w:r>
           <w:rPr>
             <w:rStyle w:val="Hyperlink"/>
@@ -12921,7 +12925,7 @@
     <w:uiPriority w:val="0"/>
     <w:name w:val="Normal"/>
     <w:qFormat/>
-    <w:rsid w:val="6B3487D4"/>
+    <w:rsid w:val="59CC6315"/>
     <w:rPr>
       <w:rFonts w:cs="Arial"/>
       <w:sz w:val="24"/>
@@ -12941,7 +12945,7 @@
     <w:next w:val="Normal"/>
     <w:link w:val="Heading1Char"/>
     <w:qFormat/>
-    <w:rsid w:val="6B3487D4"/>
+    <w:rsid w:val="59CC6315"/>
     <w:rPr>
       <w:b w:val="1"/>
       <w:bCs w:val="1"/>
@@ -12965,7 +12969,7 @@
     <w:next w:val="Normal"/>
     <w:link w:val="Heading2Char"/>
     <w:qFormat/>
-    <w:rsid w:val="6B3487D4"/>
+    <w:rsid w:val="59CC6315"/>
     <w:rPr>
       <w:b w:val="1"/>
       <w:bCs w:val="1"/>
@@ -12986,7 +12990,7 @@
     <w:basedOn w:val="Normal"/>
     <w:next w:val="Normal"/>
     <w:qFormat/>
-    <w:rsid w:val="6B3487D4"/>
+    <w:rsid w:val="59CC6315"/>
     <w:rPr>
       <w:b w:val="1"/>
       <w:bCs w:val="1"/>
@@ -13007,7 +13011,7 @@
     <w:basedOn w:val="Normal"/>
     <w:next w:val="Normal"/>
     <w:qFormat/>
-    <w:rsid w:val="6B3487D4"/>
+    <w:rsid w:val="59CC6315"/>
     <w:rPr>
       <w:b w:val="1"/>
       <w:bCs w:val="1"/>
@@ -13032,7 +13036,7 @@
     <w:basedOn w:val="Normal"/>
     <w:next w:val="Normal"/>
     <w:qFormat/>
-    <w:rsid w:val="6B3487D4"/>
+    <w:rsid w:val="59CC6315"/>
     <w:rPr>
       <w:b w:val="1"/>
       <w:bCs w:val="1"/>
@@ -13055,7 +13059,7 @@
     <w:basedOn w:val="Normal"/>
     <w:next w:val="Normal"/>
     <w:qFormat/>
-    <w:rsid w:val="6B3487D4"/>
+    <w:rsid w:val="59CC6315"/>
     <w:rPr>
       <w:i w:val="1"/>
       <w:iCs w:val="1"/>
@@ -13080,7 +13084,7 @@
     <w:basedOn w:val="Normal"/>
     <w:next w:val="Normal"/>
     <w:qFormat/>
-    <w:rsid w:val="6B3487D4"/>
+    <w:rsid w:val="59CC6315"/>
     <w:rPr>
       <w:sz w:val="16"/>
       <w:szCs w:val="16"/>
@@ -13103,7 +13107,7 @@
     <w:basedOn w:val="Normal"/>
     <w:next w:val="Normal"/>
     <w:qFormat/>
-    <w:rsid w:val="6B3487D4"/>
+    <w:rsid w:val="59CC6315"/>
     <w:rPr>
       <w:i w:val="1"/>
       <w:iCs w:val="1"/>
@@ -13128,7 +13132,7 @@
     <w:basedOn w:val="Normal"/>
     <w:next w:val="Normal"/>
     <w:qFormat/>
-    <w:rsid w:val="6B3487D4"/>
+    <w:rsid w:val="59CC6315"/>
     <w:rPr>
       <w:sz w:val="16"/>
       <w:szCs w:val="16"/>
@@ -13205,7 +13209,7 @@
     <w:name w:val="BodyTextFirstParaghy"/>
     <w:basedOn w:val="Normal"/>
     <w:link w:val="BodyTextFirstParaghyChar"/>
-    <w:rsid w:val="6B3487D4"/>
+    <w:rsid w:val="59CC6315"/>
     <w:rPr>
       <w:lang w:eastAsia="en-US"/>
     </w:rPr>
@@ -13228,7 +13232,7 @@
     <w:name w:val="Equations"/>
     <w:basedOn w:val="Normal"/>
     <w:link w:val="EquationsChar"/>
-    <w:rsid w:val="6B3487D4"/>
+    <w:rsid w:val="59CC6315"/>
     <w:rPr>
       <w:rFonts w:cs="SimSun"/>
       <w:lang w:eastAsia="en-US"/>
@@ -13304,7 +13308,7 @@
     <w:next w:val="Normal"/>
     <w:link w:val="CaptionChar"/>
     <w:qFormat/>
-    <w:rsid w:val="6B3487D4"/>
+    <w:rsid w:val="59CC6315"/>
     <w:rPr>
       <w:rFonts w:ascii="Arial" w:hAnsi="Arial" w:eastAsia="SimHei"/>
       <w:sz w:val="20"/>
@@ -13320,7 +13324,7 @@
     <w:basedOn w:val="Normal"/>
     <w:unhideWhenUsed/>
     <w:link w:val="HeaderChar"/>
-    <w:rsid w:val="6B3487D4"/>
+    <w:rsid w:val="59CC6315"/>
     <w:pPr>
       <w:tabs>
         <w:tab w:val="center" w:leader="none" w:pos="4320"/>
@@ -13346,7 +13350,7 @@
     <w:basedOn w:val="Normal"/>
     <w:unhideWhenUsed/>
     <w:link w:val="FooterChar"/>
-    <w:rsid w:val="6B3487D4"/>
+    <w:rsid w:val="59CC6315"/>
     <w:pPr>
       <w:tabs>
         <w:tab w:val="center" w:leader="none" w:pos="4320"/>
@@ -13388,7 +13392,7 @@
     <w:basedOn w:val="Normal"/>
     <w:link w:val="TitleChar"/>
     <w:qFormat/>
-    <w:rsid w:val="6B3487D4"/>
+    <w:rsid w:val="59CC6315"/>
     <w:rPr>
       <w:b w:val="1"/>
       <w:bCs w:val="1"/>
@@ -13434,7 +13438,7 @@
     <w:uiPriority w:val="1"/>
     <w:name w:val="Bibliography"/>
     <w:basedOn w:val="Normal"/>
-    <w:rsid w:val="6B3487D4"/>
+    <w:rsid w:val="59CC6315"/>
     <w:rPr>
       <w:lang w:eastAsia="en-US"/>
     </w:rPr>
@@ -13447,7 +13451,7 @@
     <w:uiPriority w:val="1"/>
     <w:name w:val="References"/>
     <w:basedOn w:val="Normal"/>
-    <w:rsid w:val="6B3487D4"/>
+    <w:rsid w:val="59CC6315"/>
     <w:rPr>
       <w:rFonts w:eastAsia="Times New Roman"/>
       <w:lang w:eastAsia="en-US"/>
@@ -13480,7 +13484,7 @@
     <w:basedOn w:val="Normal"/>
     <w:semiHidden/>
     <w:link w:val="FootnoteTextChar"/>
-    <w:rsid w:val="6B3487D4"/>
+    <w:rsid w:val="59CC6315"/>
     <w:rPr>
       <w:sz w:val="20"/>
       <w:szCs w:val="20"/>
@@ -13538,7 +13542,7 @@
     <w:basedOn w:val="Normal"/>
     <w:semiHidden/>
     <w:link w:val="DocumentMapChar"/>
-    <w:rsid w:val="6B3487D4"/>
+    <w:rsid w:val="59CC6315"/>
     <w:rPr>
       <w:rFonts w:ascii="Tahoma" w:hAnsi="Tahoma" w:cs="Tahoma"/>
       <w:lang w:eastAsia="en-US"/>
@@ -13568,7 +13572,7 @@
     <w:name w:val="toc 2"/>
     <w:basedOn w:val="Normal"/>
     <w:next w:val="Normal"/>
-    <w:rsid w:val="6B3487D4"/>
+    <w:rsid w:val="59CC6315"/>
     <w:rPr>
       <w:lang w:eastAsia="en-US"/>
     </w:rPr>
@@ -13583,7 +13587,7 @@
     <w:name w:val="toc 3"/>
     <w:basedOn w:val="Normal"/>
     <w:next w:val="Normal"/>
-    <w:rsid w:val="6B3487D4"/>
+    <w:rsid w:val="59CC6315"/>
     <w:rPr>
       <w:noProof/>
       <w:lang w:eastAsia="en-US"/>
@@ -13599,7 +13603,7 @@
     <w:name w:val="toc 1"/>
     <w:basedOn w:val="Normal"/>
     <w:next w:val="Normal"/>
-    <w:rsid w:val="6B3487D4"/>
+    <w:rsid w:val="59CC6315"/>
     <w:rPr>
       <w:noProof/>
       <w:color w:val="0D0D0D" w:themeColor="text1" w:themeTint="F2" w:themeShade="FF"/>
@@ -13621,7 +13625,7 @@
     <w:name w:val="toc 4"/>
     <w:basedOn w:val="Normal"/>
     <w:next w:val="Normal"/>
-    <w:rsid w:val="6B3487D4"/>
+    <w:rsid w:val="59CC6315"/>
     <w:rPr>
       <w:lang w:eastAsia="en-US"/>
     </w:rPr>
@@ -13636,7 +13640,7 @@
     <w:name w:val="toc 5"/>
     <w:basedOn w:val="Normal"/>
     <w:next w:val="Normal"/>
-    <w:rsid w:val="6B3487D4"/>
+    <w:rsid w:val="59CC6315"/>
     <w:rPr>
       <w:lang w:eastAsia="en-US"/>
     </w:rPr>
@@ -13651,7 +13655,7 @@
     <w:name w:val="toc 6"/>
     <w:basedOn w:val="Normal"/>
     <w:next w:val="Normal"/>
-    <w:rsid w:val="6B3487D4"/>
+    <w:rsid w:val="59CC6315"/>
     <w:rPr>
       <w:lang w:eastAsia="en-US"/>
     </w:rPr>
@@ -13666,7 +13670,7 @@
     <w:name w:val="toc 7"/>
     <w:basedOn w:val="Normal"/>
     <w:next w:val="Normal"/>
-    <w:rsid w:val="6B3487D4"/>
+    <w:rsid w:val="59CC6315"/>
     <w:rPr>
       <w:lang w:eastAsia="en-US"/>
     </w:rPr>
@@ -13681,7 +13685,7 @@
     <w:name w:val="toc 8"/>
     <w:basedOn w:val="Normal"/>
     <w:next w:val="Normal"/>
-    <w:rsid w:val="6B3487D4"/>
+    <w:rsid w:val="59CC6315"/>
     <w:rPr>
       <w:lang w:eastAsia="en-US"/>
     </w:rPr>
@@ -13696,7 +13700,7 @@
     <w:name w:val="toc 9"/>
     <w:basedOn w:val="Normal"/>
     <w:next w:val="Normal"/>
-    <w:rsid w:val="6B3487D4"/>
+    <w:rsid w:val="59CC6315"/>
     <w:rPr>
       <w:lang w:eastAsia="en-US"/>
     </w:rPr>
@@ -13721,7 +13725,7 @@
     <w:name w:val="table of figures"/>
     <w:basedOn w:val="Normal"/>
     <w:next w:val="Normal"/>
-    <w:rsid w:val="6B3487D4"/>
+    <w:rsid w:val="59CC6315"/>
     <w:rPr>
       <w:rFonts w:eastAsia="Times New Roman"/>
       <w:lang w:eastAsia="en-US"/>
@@ -13736,7 +13740,7 @@
     <w:uiPriority w:val="1"/>
     <w:name w:val="TableContents"/>
     <w:basedOn w:val="Normal"/>
-    <w:rsid w:val="6B3487D4"/>
+    <w:rsid w:val="59CC6315"/>
     <w:rPr>
       <w:lang w:eastAsia="en-US"/>
     </w:rPr>
@@ -13800,7 +13804,7 @@
     <w:uiPriority w:val="1"/>
     <w:name w:val="Normal + 10 pt"/>
     <w:basedOn w:val="Normal"/>
-    <w:rsid w:val="6B3487D4"/>
+    <w:rsid w:val="59CC6315"/>
     <w:rPr>
       <w:b w:val="1"/>
       <w:bCs w:val="1"/>
@@ -13817,7 +13821,7 @@
     <w:uiPriority w:val="1"/>
     <w:name w:val="CenteredBold"/>
     <w:basedOn w:val="Normal"/>
-    <w:rsid w:val="6B3487D4"/>
+    <w:rsid w:val="59CC6315"/>
     <w:rPr>
       <w:lang w:eastAsia="en-US"/>
     </w:rPr>
@@ -13847,7 +13851,7 @@
     <w:uiPriority w:val="1"/>
     <w:name w:val="SchoolAndUniversity"/>
     <w:basedOn w:val="Normal"/>
-    <w:rsid w:val="6B3487D4"/>
+    <w:rsid w:val="59CC6315"/>
     <w:rPr>
       <w:rFonts w:cs="SimSun"/>
       <w:b w:val="1"/>
@@ -13866,7 +13870,7 @@
     <w:uiPriority w:val="1"/>
     <w:name w:val="ThesisFullfilment"/>
     <w:basedOn w:val="Normal"/>
-    <w:rsid w:val="6B3487D4"/>
+    <w:rsid w:val="59CC6315"/>
     <w:rPr>
       <w:rFonts w:cs="SimSun"/>
       <w:color w:val="000000" w:themeColor="text1" w:themeTint="FF" w:themeShade="FF"/>
@@ -13914,7 +13918,7 @@
     <w:name w:val="Acronym"/>
     <w:basedOn w:val="Normal"/>
     <w:link w:val="AcronymChar"/>
-    <w:rsid w:val="6B3487D4"/>
+    <w:rsid w:val="59CC6315"/>
     <w:rPr>
       <w:rFonts w:eastAsia="Times New Roman" w:cs="SimSun"/>
       <w:color w:val="000000" w:themeColor="text1" w:themeTint="FF" w:themeShade="FF"/>
@@ -13939,7 +13943,7 @@
     <w:name w:val="BodyTextNotFirstParagraphy"/>
     <w:basedOn w:val="Normal"/>
     <w:link w:val="BodyTextNotFirstParagraphyChar"/>
-    <w:rsid w:val="6B3487D4"/>
+    <w:rsid w:val="59CC6315"/>
     <w:rPr>
       <w:rFonts w:eastAsia="Times New Roman" w:cs="SimSun"/>
       <w:lang w:eastAsia="en-US"/>
@@ -14064,7 +14068,7 @@
     <w:semiHidden/>
     <w:unhideWhenUsed/>
     <w:link w:val="DateChar"/>
-    <w:rsid w:val="6B3487D4"/>
+    <w:rsid w:val="59CC6315"/>
     <w:rPr>
       <w:lang w:eastAsia="en-US"/>
     </w:rPr>
@@ -14156,7 +14160,7 @@
     <w:basedOn w:val="Normal"/>
     <w:semiHidden/>
     <w:unhideWhenUsed/>
-    <w:rsid w:val="6B3487D4"/>
+    <w:rsid w:val="59CC6315"/>
     <w:rPr>
       <w:lang w:eastAsia="en-US"/>
     </w:rPr>
@@ -14174,7 +14178,7 @@
     <w:semiHidden/>
     <w:unhideWhenUsed/>
     <w:link w:val="BodyTextChar"/>
-    <w:rsid w:val="6B3487D4"/>
+    <w:rsid w:val="59CC6315"/>
     <w:rPr>
       <w:lang w:eastAsia="en-US"/>
     </w:rPr>
@@ -14201,7 +14205,7 @@
     <w:uiPriority w:val="1"/>
     <w:name w:val="references"/>
     <w:basedOn w:val="Normal"/>
-    <w:rsid w:val="6B3487D4"/>
+    <w:rsid w:val="59CC6315"/>
     <w:rPr>
       <w:rFonts w:eastAsia="Times New Roman"/>
       <w:lang w:eastAsia="en-US"/>
@@ -14233,7 +14237,7 @@
     <w:basedOn w:val="Normal"/>
     <w:semiHidden/>
     <w:link w:val="CommentTextChar"/>
-    <w:rsid w:val="6B3487D4"/>
+    <w:rsid w:val="59CC6315"/>
     <w:rPr>
       <w:sz w:val="20"/>
       <w:szCs w:val="20"/>
@@ -14284,7 +14288,7 @@
     <w:basedOn w:val="Normal"/>
     <w:semiHidden/>
     <w:link w:val="BalloonTextChar"/>
-    <w:rsid w:val="6B3487D4"/>
+    <w:rsid w:val="59CC6315"/>
     <w:rPr>
       <w:rFonts w:ascii="Tahoma" w:hAnsi="Tahoma" w:cs="Tahoma"/>
       <w:sz w:val="16"/>
@@ -14316,7 +14320,7 @@
     <w:semiHidden/>
     <w:unhideWhenUsed/>
     <w:link w:val="BodyText2Char"/>
-    <w:rsid w:val="6B3487D4"/>
+    <w:rsid w:val="59CC6315"/>
     <w:rPr>
       <w:lang w:eastAsia="en-US"/>
     </w:rPr>
@@ -14346,7 +14350,7 @@
     <w:semiHidden/>
     <w:unhideWhenUsed/>
     <w:link w:val="BodyText3Char"/>
-    <w:rsid w:val="6B3487D4"/>
+    <w:rsid w:val="59CC6315"/>
     <w:rPr>
       <w:sz w:val="16"/>
       <w:szCs w:val="16"/>
@@ -14415,7 +14419,7 @@
     <w:semiHidden/>
     <w:unhideWhenUsed/>
     <w:link w:val="BodyTextIndentChar"/>
-    <w:rsid w:val="6B3487D4"/>
+    <w:rsid w:val="59CC6315"/>
     <w:rPr>
       <w:lang w:eastAsia="en-US"/>
     </w:rPr>
@@ -14481,7 +14485,7 @@
     <w:uiPriority w:val="1"/>
     <w:name w:val="ListedBodyText"/>
     <w:basedOn w:val="Normal"/>
-    <w:rsid w:val="6B3487D4"/>
+    <w:rsid w:val="59CC6315"/>
     <w:rPr>
       <w:rFonts w:cs="SimSun"/>
       <w:lang w:eastAsia="en-US"/>
@@ -14496,7 +14500,7 @@
     <w:name w:val="NormalBold"/>
     <w:basedOn w:val="Normal"/>
     <w:link w:val="NormalBoldChar"/>
-    <w:rsid w:val="6B3487D4"/>
+    <w:rsid w:val="59CC6315"/>
     <w:rPr>
       <w:rFonts w:cs="SimSun"/>
       <w:b w:val="1"/>
@@ -14529,7 +14533,7 @@
     <w:semiHidden/>
     <w:unhideWhenUsed/>
     <w:link w:val="BodyTextIndent2Char"/>
-    <w:rsid w:val="6B3487D4"/>
+    <w:rsid w:val="59CC6315"/>
     <w:rPr>
       <w:lang w:eastAsia="en-US"/>
     </w:rPr>
@@ -14560,7 +14564,7 @@
     <w:semiHidden/>
     <w:unhideWhenUsed/>
     <w:link w:val="BodyTextIndent3Char"/>
-    <w:rsid w:val="6B3487D4"/>
+    <w:rsid w:val="59CC6315"/>
     <w:rPr>
       <w:sz w:val="16"/>
       <w:szCs w:val="16"/>
@@ -14593,7 +14597,7 @@
     <w:semiHidden/>
     <w:unhideWhenUsed/>
     <w:link w:val="ClosingChar"/>
-    <w:rsid w:val="6B3487D4"/>
+    <w:rsid w:val="59CC6315"/>
     <w:rPr>
       <w:lang w:eastAsia="en-US"/>
     </w:rPr>
@@ -14623,7 +14627,7 @@
     <w:semiHidden/>
     <w:unhideWhenUsed/>
     <w:link w:val="E-mailSignatureChar"/>
-    <w:rsid w:val="6B3487D4"/>
+    <w:rsid w:val="59CC6315"/>
     <w:rPr>
       <w:lang w:eastAsia="en-US"/>
     </w:rPr>
@@ -14652,7 +14656,7 @@
     <w:semiHidden/>
     <w:unhideWhenUsed/>
     <w:link w:val="EndnoteTextChar"/>
-    <w:rsid w:val="6B3487D4"/>
+    <w:rsid w:val="59CC6315"/>
     <w:rPr>
       <w:sz w:val="20"/>
       <w:szCs w:val="20"/>
@@ -14680,7 +14684,7 @@
     <w:basedOn w:val="Normal"/>
     <w:semiHidden/>
     <w:unhideWhenUsed/>
-    <w:rsid w:val="6B3487D4"/>
+    <w:rsid w:val="59CC6315"/>
     <w:rPr>
       <w:rFonts w:ascii="Cambria" w:hAnsi="Cambria"/>
       <w:lang w:eastAsia="en-US"/>
@@ -14697,7 +14701,7 @@
     <w:basedOn w:val="Normal"/>
     <w:semiHidden/>
     <w:unhideWhenUsed/>
-    <w:rsid w:val="6B3487D4"/>
+    <w:rsid w:val="59CC6315"/>
     <w:rPr>
       <w:rFonts w:ascii="Cambria" w:hAnsi="Cambria"/>
       <w:sz w:val="20"/>
@@ -14716,7 +14720,7 @@
     <w:semiHidden/>
     <w:unhideWhenUsed/>
     <w:link w:val="HTMLAddressChar"/>
-    <w:rsid w:val="6B3487D4"/>
+    <w:rsid w:val="59CC6315"/>
     <w:rPr>
       <w:i w:val="1"/>
       <w:iCs w:val="1"/>
@@ -14749,7 +14753,7 @@
     <w:semiHidden/>
     <w:unhideWhenUsed/>
     <w:link w:val="HTMLPreformattedChar"/>
-    <w:rsid w:val="6B3487D4"/>
+    <w:rsid w:val="59CC6315"/>
     <w:rPr>
       <w:rFonts w:ascii="Courier New" w:hAnsi="Courier New" w:cs="Courier New"/>
       <w:sz w:val="20"/>
@@ -14780,7 +14784,7 @@
     <w:next w:val="Normal"/>
     <w:semiHidden/>
     <w:unhideWhenUsed/>
-    <w:rsid w:val="6B3487D4"/>
+    <w:rsid w:val="59CC6315"/>
     <w:rPr>
       <w:lang w:eastAsia="en-US"/>
     </w:rPr>
@@ -14797,7 +14801,7 @@
     <w:next w:val="Normal"/>
     <w:semiHidden/>
     <w:unhideWhenUsed/>
-    <w:rsid w:val="6B3487D4"/>
+    <w:rsid w:val="59CC6315"/>
     <w:rPr>
       <w:lang w:eastAsia="en-US"/>
     </w:rPr>
@@ -14814,7 +14818,7 @@
     <w:next w:val="Normal"/>
     <w:semiHidden/>
     <w:unhideWhenUsed/>
-    <w:rsid w:val="6B3487D4"/>
+    <w:rsid w:val="59CC6315"/>
     <w:rPr>
       <w:lang w:eastAsia="en-US"/>
     </w:rPr>
@@ -14831,7 +14835,7 @@
     <w:next w:val="Normal"/>
     <w:semiHidden/>
     <w:unhideWhenUsed/>
-    <w:rsid w:val="6B3487D4"/>
+    <w:rsid w:val="59CC6315"/>
     <w:rPr>
       <w:lang w:eastAsia="en-US"/>
     </w:rPr>
@@ -14848,7 +14852,7 @@
     <w:next w:val="Normal"/>
     <w:semiHidden/>
     <w:unhideWhenUsed/>
-    <w:rsid w:val="6B3487D4"/>
+    <w:rsid w:val="59CC6315"/>
     <w:rPr>
       <w:lang w:eastAsia="en-US"/>
     </w:rPr>
@@ -14865,7 +14869,7 @@
     <w:next w:val="Normal"/>
     <w:semiHidden/>
     <w:unhideWhenUsed/>
-    <w:rsid w:val="6B3487D4"/>
+    <w:rsid w:val="59CC6315"/>
     <w:rPr>
       <w:lang w:eastAsia="en-US"/>
     </w:rPr>
@@ -14882,7 +14886,7 @@
     <w:next w:val="Normal"/>
     <w:semiHidden/>
     <w:unhideWhenUsed/>
-    <w:rsid w:val="6B3487D4"/>
+    <w:rsid w:val="59CC6315"/>
     <w:rPr>
       <w:lang w:eastAsia="en-US"/>
     </w:rPr>
@@ -14899,7 +14903,7 @@
     <w:next w:val="Normal"/>
     <w:semiHidden/>
     <w:unhideWhenUsed/>
-    <w:rsid w:val="6B3487D4"/>
+    <w:rsid w:val="59CC6315"/>
     <w:rPr>
       <w:lang w:eastAsia="en-US"/>
     </w:rPr>
@@ -14916,7 +14920,7 @@
     <w:next w:val="Normal"/>
     <w:semiHidden/>
     <w:unhideWhenUsed/>
-    <w:rsid w:val="6B3487D4"/>
+    <w:rsid w:val="59CC6315"/>
     <w:rPr>
       <w:lang w:eastAsia="en-US"/>
     </w:rPr>
@@ -14933,7 +14937,7 @@
     <w:next w:val="Index1"/>
     <w:semiHidden/>
     <w:unhideWhenUsed/>
-    <w:rsid w:val="6B3487D4"/>
+    <w:rsid w:val="59CC6315"/>
     <w:rPr>
       <w:rFonts w:ascii="Cambria" w:hAnsi="Cambria"/>
       <w:b w:val="1"/>
@@ -14952,7 +14956,7 @@
     <w:next w:val="Normal"/>
     <w:link w:val="IntenseQuoteChar"/>
     <w:qFormat/>
-    <w:rsid w:val="6B3487D4"/>
+    <w:rsid w:val="59CC6315"/>
     <w:rPr>
       <w:b w:val="1"/>
       <w:bCs w:val="1"/>
@@ -14994,7 +14998,7 @@
     <w:basedOn w:val="Normal"/>
     <w:semiHidden/>
     <w:unhideWhenUsed/>
-    <w:rsid w:val="6B3487D4"/>
+    <w:rsid w:val="59CC6315"/>
     <w:rPr>
       <w:lang w:eastAsia="en-US"/>
     </w:rPr>
@@ -15012,7 +15016,7 @@
     <w:basedOn w:val="Normal"/>
     <w:semiHidden/>
     <w:unhideWhenUsed/>
-    <w:rsid w:val="6B3487D4"/>
+    <w:rsid w:val="59CC6315"/>
     <w:rPr>
       <w:lang w:eastAsia="en-US"/>
     </w:rPr>
@@ -15030,7 +15034,7 @@
     <w:basedOn w:val="Normal"/>
     <w:semiHidden/>
     <w:unhideWhenUsed/>
-    <w:rsid w:val="6B3487D4"/>
+    <w:rsid w:val="59CC6315"/>
     <w:rPr>
       <w:lang w:eastAsia="en-US"/>
     </w:rPr>
@@ -15048,7 +15052,7 @@
     <w:basedOn w:val="Normal"/>
     <w:semiHidden/>
     <w:unhideWhenUsed/>
-    <w:rsid w:val="6B3487D4"/>
+    <w:rsid w:val="59CC6315"/>
     <w:rPr>
       <w:lang w:eastAsia="en-US"/>
     </w:rPr>
@@ -15066,7 +15070,7 @@
     <w:basedOn w:val="Normal"/>
     <w:semiHidden/>
     <w:unhideWhenUsed/>
-    <w:rsid w:val="6B3487D4"/>
+    <w:rsid w:val="59CC6315"/>
     <w:rPr>
       <w:lang w:eastAsia="en-US"/>
     </w:rPr>
@@ -15084,7 +15088,7 @@
     <w:basedOn w:val="Normal"/>
     <w:semiHidden/>
     <w:unhideWhenUsed/>
-    <w:rsid w:val="6B3487D4"/>
+    <w:rsid w:val="59CC6315"/>
     <w:rPr>
       <w:lang w:eastAsia="en-US"/>
     </w:rPr>
@@ -15104,7 +15108,7 @@
     <w:basedOn w:val="Normal"/>
     <w:semiHidden/>
     <w:unhideWhenUsed/>
-    <w:rsid w:val="6B3487D4"/>
+    <w:rsid w:val="59CC6315"/>
     <w:rPr>
       <w:lang w:eastAsia="en-US"/>
     </w:rPr>
@@ -15124,7 +15128,7 @@
     <w:basedOn w:val="Normal"/>
     <w:semiHidden/>
     <w:unhideWhenUsed/>
-    <w:rsid w:val="6B3487D4"/>
+    <w:rsid w:val="59CC6315"/>
     <w:rPr>
       <w:lang w:eastAsia="en-US"/>
     </w:rPr>
@@ -15144,7 +15148,7 @@
     <w:basedOn w:val="Normal"/>
     <w:semiHidden/>
     <w:unhideWhenUsed/>
-    <w:rsid w:val="6B3487D4"/>
+    <w:rsid w:val="59CC6315"/>
     <w:rPr>
       <w:lang w:eastAsia="en-US"/>
     </w:rPr>
@@ -15164,7 +15168,7 @@
     <w:basedOn w:val="Normal"/>
     <w:semiHidden/>
     <w:unhideWhenUsed/>
-    <w:rsid w:val="6B3487D4"/>
+    <w:rsid w:val="59CC6315"/>
     <w:rPr>
       <w:lang w:eastAsia="en-US"/>
     </w:rPr>
@@ -15184,7 +15188,7 @@
     <w:basedOn w:val="Normal"/>
     <w:semiHidden/>
     <w:unhideWhenUsed/>
-    <w:rsid w:val="6B3487D4"/>
+    <w:rsid w:val="59CC6315"/>
     <w:rPr>
       <w:lang w:eastAsia="en-US"/>
     </w:rPr>
@@ -15202,7 +15206,7 @@
     <w:basedOn w:val="Normal"/>
     <w:semiHidden/>
     <w:unhideWhenUsed/>
-    <w:rsid w:val="6B3487D4"/>
+    <w:rsid w:val="59CC6315"/>
     <w:rPr>
       <w:lang w:eastAsia="en-US"/>
     </w:rPr>
@@ -15220,7 +15224,7 @@
     <w:basedOn w:val="Normal"/>
     <w:semiHidden/>
     <w:unhideWhenUsed/>
-    <w:rsid w:val="6B3487D4"/>
+    <w:rsid w:val="59CC6315"/>
     <w:rPr>
       <w:lang w:eastAsia="en-US"/>
     </w:rPr>
@@ -15238,7 +15242,7 @@
     <w:basedOn w:val="Normal"/>
     <w:semiHidden/>
     <w:unhideWhenUsed/>
-    <w:rsid w:val="6B3487D4"/>
+    <w:rsid w:val="59CC6315"/>
     <w:rPr>
       <w:lang w:eastAsia="en-US"/>
     </w:rPr>
@@ -15256,7 +15260,7 @@
     <w:basedOn w:val="Normal"/>
     <w:semiHidden/>
     <w:unhideWhenUsed/>
-    <w:rsid w:val="6B3487D4"/>
+    <w:rsid w:val="59CC6315"/>
     <w:rPr>
       <w:lang w:eastAsia="en-US"/>
     </w:rPr>
@@ -15274,7 +15278,7 @@
     <w:basedOn w:val="Normal"/>
     <w:semiHidden/>
     <w:unhideWhenUsed/>
-    <w:rsid w:val="6B3487D4"/>
+    <w:rsid w:val="59CC6315"/>
     <w:rPr>
       <w:lang w:eastAsia="en-US"/>
     </w:rPr>
@@ -15294,7 +15298,7 @@
     <w:basedOn w:val="Normal"/>
     <w:semiHidden/>
     <w:unhideWhenUsed/>
-    <w:rsid w:val="6B3487D4"/>
+    <w:rsid w:val="59CC6315"/>
     <w:rPr>
       <w:lang w:eastAsia="en-US"/>
     </w:rPr>
@@ -15314,7 +15318,7 @@
     <w:basedOn w:val="Normal"/>
     <w:semiHidden/>
     <w:unhideWhenUsed/>
-    <w:rsid w:val="6B3487D4"/>
+    <w:rsid w:val="59CC6315"/>
     <w:rPr>
       <w:lang w:eastAsia="en-US"/>
     </w:rPr>
@@ -15334,7 +15338,7 @@
     <w:basedOn w:val="Normal"/>
     <w:semiHidden/>
     <w:unhideWhenUsed/>
-    <w:rsid w:val="6B3487D4"/>
+    <w:rsid w:val="59CC6315"/>
     <w:rPr>
       <w:lang w:eastAsia="en-US"/>
     </w:rPr>
@@ -15354,7 +15358,7 @@
     <w:basedOn w:val="Normal"/>
     <w:semiHidden/>
     <w:unhideWhenUsed/>
-    <w:rsid w:val="6B3487D4"/>
+    <w:rsid w:val="59CC6315"/>
     <w:rPr>
       <w:lang w:eastAsia="en-US"/>
     </w:rPr>
@@ -15373,7 +15377,7 @@
     <w:name w:val="List Paragraph"/>
     <w:basedOn w:val="Normal"/>
     <w:qFormat/>
-    <w:rsid w:val="6B3487D4"/>
+    <w:rsid w:val="59CC6315"/>
     <w:rPr>
       <w:lang w:eastAsia="en-US"/>
     </w:rPr>
@@ -15427,7 +15431,7 @@
     <w:semiHidden/>
     <w:unhideWhenUsed/>
     <w:link w:val="MessageHeaderChar"/>
-    <w:rsid w:val="6B3487D4"/>
+    <w:rsid w:val="59CC6315"/>
     <w:rPr>
       <w:rFonts w:ascii="Cambria" w:hAnsi="Cambria"/>
       <w:lang w:eastAsia="en-US"/>
@@ -15477,7 +15481,7 @@
     <w:basedOn w:val="Normal"/>
     <w:semiHidden/>
     <w:unhideWhenUsed/>
-    <w:rsid w:val="6B3487D4"/>
+    <w:rsid w:val="59CC6315"/>
     <w:rPr>
       <w:lang w:eastAsia="en-US"/>
     </w:rPr>
@@ -15492,7 +15496,7 @@
     <w:basedOn w:val="Normal"/>
     <w:semiHidden/>
     <w:unhideWhenUsed/>
-    <w:rsid w:val="6B3487D4"/>
+    <w:rsid w:val="59CC6315"/>
     <w:rPr>
       <w:lang w:eastAsia="en-US"/>
     </w:rPr>
@@ -15510,7 +15514,7 @@
     <w:semiHidden/>
     <w:unhideWhenUsed/>
     <w:link w:val="NoteHeadingChar"/>
-    <w:rsid w:val="6B3487D4"/>
+    <w:rsid w:val="59CC6315"/>
     <w:rPr>
       <w:lang w:eastAsia="en-US"/>
     </w:rPr>
@@ -15539,7 +15543,7 @@
     <w:semiHidden/>
     <w:unhideWhenUsed/>
     <w:link w:val="PlainTextChar"/>
-    <w:rsid w:val="6B3487D4"/>
+    <w:rsid w:val="59CC6315"/>
     <w:rPr>
       <w:rFonts w:ascii="Courier New" w:hAnsi="Courier New" w:cs="Courier New"/>
       <w:sz w:val="20"/>
@@ -15570,7 +15574,7 @@
     <w:next w:val="Normal"/>
     <w:link w:val="QuoteChar"/>
     <w:qFormat/>
-    <w:rsid w:val="6B3487D4"/>
+    <w:rsid w:val="59CC6315"/>
     <w:rPr>
       <w:i w:val="1"/>
       <w:iCs w:val="1"/>
@@ -15605,7 +15609,7 @@
     <w:semiHidden/>
     <w:unhideWhenUsed/>
     <w:link w:val="SalutationChar"/>
-    <w:rsid w:val="6B3487D4"/>
+    <w:rsid w:val="59CC6315"/>
     <w:rPr>
       <w:lang w:eastAsia="en-US"/>
     </w:rPr>
@@ -15634,7 +15638,7 @@
     <w:semiHidden/>
     <w:unhideWhenUsed/>
     <w:link w:val="SignatureChar"/>
-    <w:rsid w:val="6B3487D4"/>
+    <w:rsid w:val="59CC6315"/>
     <w:rPr>
       <w:lang w:eastAsia="en-US"/>
     </w:rPr>
@@ -15664,7 +15668,7 @@
     <w:next w:val="Normal"/>
     <w:link w:val="SubtitleChar"/>
     <w:qFormat/>
-    <w:rsid w:val="6B3487D4"/>
+    <w:rsid w:val="59CC6315"/>
     <w:rPr>
       <w:rFonts w:ascii="Cambria" w:hAnsi="Cambria"/>
       <w:lang w:eastAsia="en-US"/>
@@ -15696,7 +15700,7 @@
     <w:next w:val="Normal"/>
     <w:semiHidden/>
     <w:unhideWhenUsed/>
-    <w:rsid w:val="6B3487D4"/>
+    <w:rsid w:val="59CC6315"/>
     <w:rPr>
       <w:lang w:eastAsia="en-US"/>
     </w:rPr>
@@ -15713,7 +15717,7 @@
     <w:next w:val="Normal"/>
     <w:semiHidden/>
     <w:unhideWhenUsed/>
-    <w:rsid w:val="6B3487D4"/>
+    <w:rsid w:val="59CC6315"/>
     <w:rPr>
       <w:rFonts w:ascii="Cambria" w:hAnsi="Cambria"/>
       <w:b w:val="1"/>

</xml_diff>